<commit_message>
added revisions to the contract
</commit_message>
<xml_diff>
--- a/Documents/El Contracto.docx
+++ b/Documents/El Contracto.docx
@@ -970,6 +970,46 @@
         <w:ind w:left="792"/>
         <w:jc w:val="both"/>
         <w:rPr>
+          <w:b/>
+          <w:lang w:val="en-TT"/>
+        </w:rPr>
+      </w:pPr>
+    </w:p>
+    <w:p>
+      <w:pPr>
+        <w:pStyle w:val="ListParagraph"/>
+        <w:ind w:left="792"/>
+        <w:jc w:val="both"/>
+        <w:rPr>
+          <w:lang w:val="en-TT"/>
+        </w:rPr>
+      </w:pPr>
+      <w:r>
+        <w:rPr>
+          <w:lang w:val="en-TT"/>
+        </w:rPr>
+        <w:t xml:space="preserve">All prices are in </w:t>
+      </w:r>
+      <w:r>
+        <w:rPr>
+          <w:b/>
+          <w:lang w:val="en-TT"/>
+        </w:rPr>
+        <w:t>Trinidad and Tobago Dollars (TTD)</w:t>
+      </w:r>
+      <w:r>
+        <w:rPr>
+          <w:lang w:val="en-TT"/>
+        </w:rPr>
+        <w:t>.</w:t>
+      </w:r>
+    </w:p>
+    <w:p>
+      <w:pPr>
+        <w:pStyle w:val="ListParagraph"/>
+        <w:ind w:left="792"/>
+        <w:jc w:val="both"/>
+        <w:rPr>
           <w:lang w:val="en-TT"/>
         </w:rPr>
       </w:pPr>
@@ -1786,13 +1826,57 @@
         <w:rPr>
           <w:lang w:val="en-TT"/>
         </w:rPr>
-        <w:t>If the actual cost of the equipment is lower than the estimated Equipment Cost, the Contractor shall refund the difference to the Customer. If the actual cost exceeds the estimated Equipment Cost, the Customer shall provide the difference to the Contractor</w:t>
-      </w:r>
-      <w:r>
-        <w:rPr>
-          <w:lang w:val="en-TT"/>
-        </w:rPr>
-        <w:t>.</w:t>
+        <w:t>If the actual cost of the equipment is lower than the estimated Equipment Cost, the Contractor shall refund the difference to the Customer</w:t>
+      </w:r>
+      <w:r>
+        <w:rPr>
+          <w:lang w:val="en-TT"/>
+        </w:rPr>
+        <w:t xml:space="preserve"> </w:t>
+      </w:r>
+      <w:r>
+        <w:rPr>
+          <w:lang w:val="en-TT"/>
+        </w:rPr>
+        <w:t xml:space="preserve">within </w:t>
+      </w:r>
+      <w:r>
+        <w:rPr>
+          <w:b/>
+          <w:lang w:val="en-TT"/>
+        </w:rPr>
+        <w:t xml:space="preserve">7 (seven) </w:t>
+      </w:r>
+      <w:r>
+        <w:rPr>
+          <w:lang w:val="en-TT"/>
+        </w:rPr>
+        <w:t>calendar days</w:t>
+      </w:r>
+      <w:r>
+        <w:rPr>
+          <w:lang w:val="en-TT"/>
+        </w:rPr>
+        <w:t>. If the actual cost exceeds the estimated Equipment Cost, the Customer shall provide the difference to the Contractor</w:t>
+      </w:r>
+      <w:r>
+        <w:rPr>
+          <w:lang w:val="en-TT"/>
+        </w:rPr>
+        <w:t xml:space="preserve"> within </w:t>
+      </w:r>
+      <w:r>
+        <w:rPr>
+          <w:b/>
+          <w:lang w:val="en-TT"/>
+        </w:rPr>
+        <w:t xml:space="preserve">7 (seven) </w:t>
+      </w:r>
+      <w:r>
+        <w:rPr>
+          <w:lang w:val="en-TT"/>
+        </w:rPr>
+        <w:t>calendar days.</w:t>
       </w:r>
     </w:p>
     <w:p>
@@ -1804,6 +1888,8 @@
           <w:lang w:val="en-TT"/>
         </w:rPr>
       </w:pPr>
+      <w:bookmarkStart w:id="7" w:name="_GoBack"/>
+      <w:bookmarkEnd w:id="7"/>
     </w:p>
     <w:p>
       <w:pPr>
@@ -1857,7 +1943,7 @@
           <w:rStyle w:val="CommentReference"/>
           <w:lang w:val="en-TT"/>
         </w:rPr>
-        <w:commentReference w:id="7"/>
+        <w:commentReference w:id="8"/>
       </w:r>
       <w:r>
         <w:rPr>
@@ -2012,7 +2098,7 @@
         </w:rPr>
         <w:t xml:space="preserve">Increased </w:t>
       </w:r>
-      <w:commentRangeStart w:id="8"/>
+      <w:commentRangeStart w:id="9"/>
       <w:r>
         <w:rPr>
           <w:u w:val="single"/>
@@ -2020,13 +2106,13 @@
         </w:rPr>
         <w:t>Price</w:t>
       </w:r>
-      <w:commentRangeEnd w:id="8"/>
+      <w:commentRangeEnd w:id="9"/>
       <w:r>
         <w:rPr>
           <w:rStyle w:val="CommentReference"/>
           <w:lang w:val="en-TT"/>
         </w:rPr>
-        <w:commentReference w:id="8"/>
+        <w:commentReference w:id="9"/>
       </w:r>
     </w:p>
     <w:p>
@@ -2157,7 +2243,45 @@
           <w:rFonts w:cs="Times New Roman"/>
           <w:lang w:val="en-TT"/>
         </w:rPr>
-        <w:t>handle cost-free maintenance for a period of six (6) months after completion of the project. Maintenance after this period shall be handled by the Contractor for a fee of $100 per visit.</w:t>
+        <w:t xml:space="preserve">handle cost-free maintenance for a period of </w:t>
+      </w:r>
+      <w:r>
+        <w:rPr>
+          <w:rFonts w:cs="Times New Roman"/>
+          <w:b/>
+          <w:lang w:val="en-TT"/>
+        </w:rPr>
+        <w:t>six (6)</w:t>
+      </w:r>
+      <w:r>
+        <w:rPr>
+          <w:rFonts w:cs="Times New Roman"/>
+          <w:lang w:val="en-TT"/>
+        </w:rPr>
+        <w:t xml:space="preserve"> months after completion of the project. Maintenance after this period shall be handled by the Contractor for a fee of </w:t>
+      </w:r>
+      <w:r>
+        <w:rPr>
+          <w:rFonts w:cs="Times New Roman"/>
+          <w:b/>
+          <w:lang w:val="en-TT"/>
+        </w:rPr>
+        <w:t>TT</w:t>
+      </w:r>
+      <w:r>
+        <w:rPr>
+          <w:rFonts w:cs="Times New Roman"/>
+          <w:b/>
+          <w:lang w:val="en-TT"/>
+        </w:rPr>
+        <w:t>$100</w:t>
+      </w:r>
+      <w:r>
+        <w:rPr>
+          <w:rFonts w:cs="Times New Roman"/>
+          <w:lang w:val="en-TT"/>
+        </w:rPr>
+        <w:t xml:space="preserve"> per visit.</w:t>
       </w:r>
       <w:r>
         <w:rPr>
@@ -3695,7 +3819,7 @@
           <w:lang w:val="en-TT"/>
         </w:rPr>
         <w:sectPr>
-          <w:pgSz w:w="12240" w:h="20160" w:code="5"/>
+          <w:pgSz w:w="12240" w:h="15840" w:code="1"/>
           <w:pgMar w:top="1440" w:right="1440" w:bottom="1440" w:left="1440" w:header="720" w:footer="720" w:gutter="0"/>
           <w:cols w:space="720"/>
           <w:docGrid w:linePitch="360"/>
@@ -3761,6 +3885,39 @@
           <w:rFonts w:cs="Times New Roman"/>
           <w:lang w:val="en-TT"/>
         </w:rPr>
+        <w:t>Services</w:t>
+      </w:r>
+    </w:p>
+    <w:p>
+      <w:pPr>
+        <w:spacing w:after="0" w:line="240" w:lineRule="auto"/>
+        <w:ind w:left="270"/>
+        <w:jc w:val="both"/>
+        <w:rPr>
+          <w:rFonts w:cs="Times New Roman"/>
+          <w:lang w:val="en-TT"/>
+        </w:rPr>
+      </w:pPr>
+    </w:p>
+    <w:p>
+      <w:pPr>
+        <w:pStyle w:val="ListParagraph"/>
+        <w:numPr>
+          <w:ilvl w:val="1"/>
+          <w:numId w:val="7"/>
+        </w:numPr>
+        <w:spacing w:after="0" w:line="240" w:lineRule="auto"/>
+        <w:jc w:val="both"/>
+        <w:rPr>
+          <w:rFonts w:cs="Times New Roman"/>
+          <w:lang w:val="en-TT"/>
+        </w:rPr>
+      </w:pPr>
+      <w:r>
+        <w:rPr>
+          <w:rFonts w:cs="Times New Roman"/>
+          <w:lang w:val="en-TT"/>
+        </w:rPr>
         <w:t>Web: $12,032</w:t>
       </w:r>
     </w:p>
@@ -3953,7 +4110,7 @@
       <w:pPr>
         <w:pStyle w:val="ListParagraph"/>
         <w:numPr>
-          <w:ilvl w:val="0"/>
+          <w:ilvl w:val="1"/>
           <w:numId w:val="7"/>
         </w:numPr>
         <w:spacing w:after="0" w:line="240" w:lineRule="auto"/>
@@ -4149,7 +4306,21 @@
           <w:rFonts w:cs="Times New Roman"/>
           <w:lang w:val="en-TT"/>
         </w:rPr>
-        <w:t xml:space="preserve">Hardware Infrastructure: </w:t>
+        <w:t>Hardware Infrastructure</w:t>
+      </w:r>
+      <w:r>
+        <w:rPr>
+          <w:rFonts w:cs="Times New Roman"/>
+          <w:lang w:val="en-TT"/>
+        </w:rPr>
+        <w:t xml:space="preserve"> (Equipment)</w:t>
+      </w:r>
+      <w:r>
+        <w:rPr>
+          <w:rFonts w:cs="Times New Roman"/>
+          <w:lang w:val="en-TT"/>
+        </w:rPr>
+        <w:t xml:space="preserve">: </w:t>
       </w:r>
       <w:r>
         <w:rPr>
@@ -4498,14 +4669,6 @@
           <w:lang w:val="en-TT"/>
         </w:rPr>
         <w:t>Maintenance: Six (6) months free</w:t>
-      </w:r>
-      <w:r>
-        <w:rPr>
-          <w:rStyle w:val="FootnoteReference"/>
-          <w:rFonts w:cs="Times New Roman"/>
-          <w:lang w:val="en-TT"/>
-        </w:rPr>
-        <w:footnoteReference w:id="1"/>
       </w:r>
     </w:p>
     <w:p>
@@ -4870,7 +5033,7 @@
           </mc:Choice>
           <mc:Fallback>
             <w:pict>
-              <v:rect w14:anchorId="4466F9F8" id="Rectangle 1" o:spid="_x0000_s1026" style="position:absolute;margin-left:-13.6pt;margin-top:284pt;width:171.15pt;height:50.25pt;z-index:251659264;visibility:visible;mso-wrap-style:square;mso-width-percent:0;mso-height-percent:0;mso-wrap-distance-left:9pt;mso-wrap-distance-top:0;mso-wrap-distance-right:9pt;mso-wrap-distance-bottom:0;mso-position-horizontal:absolute;mso-position-horizontal-relative:text;mso-position-vertical:absolute;mso-position-vertical-relative:text;mso-width-percent:0;mso-height-percent:0;mso-width-relative:margin;mso-height-relative:margin;v-text-anchor:middle" o:gfxdata="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" fillcolor="white [3212]" strokecolor="white [3212]" strokeweight="1pt"/>
+              <v:rect w14:anchorId="55201ED7" id="Rectangle 1" o:spid="_x0000_s1026" style="position:absolute;margin-left:-13.6pt;margin-top:284pt;width:171.15pt;height:50.25pt;z-index:251659264;visibility:visible;mso-wrap-style:square;mso-width-percent:0;mso-height-percent:0;mso-wrap-distance-left:9pt;mso-wrap-distance-top:0;mso-wrap-distance-right:9pt;mso-wrap-distance-bottom:0;mso-position-horizontal:absolute;mso-position-horizontal-relative:text;mso-position-vertical:absolute;mso-position-vertical-relative:text;mso-width-percent:0;mso-height-percent:0;mso-width-relative:margin;mso-height-relative:margin;v-text-anchor:middle" o:gfxdata="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" fillcolor="white [3212]" strokecolor="white [3212]" strokeweight="1pt"/>
             </w:pict>
           </mc:Fallback>
         </mc:AlternateContent>
@@ -4883,8 +5046,6 @@
         <w:tab/>
         <w:t xml:space="preserve"> </w:t>
       </w:r>
-      <w:bookmarkStart w:id="9" w:name="_GoBack"/>
-      <w:bookmarkEnd w:id="9"/>
     </w:p>
     <w:sectPr>
       <w:pgSz w:w="12240" w:h="20160" w:code="5"/>
@@ -5024,7 +5185,7 @@
       </w:r>
     </w:p>
   </w:comment>
-  <w:comment w:id="7" w:author="Michael Gregory Charles" w:date="2015-08-01T14:14:00Z" w:initials="MGC">
+  <w:comment w:id="8" w:author="Michael Gregory Charles" w:date="2015-08-01T14:14:00Z" w:initials="MGC">
     <w:p>
       <w:pPr>
         <w:pStyle w:val="CommentText"/>
@@ -5040,7 +5201,7 @@
       </w:r>
     </w:p>
   </w:comment>
-  <w:comment w:id="8" w:author="Michael Gregory Charles" w:date="2015-08-01T14:30:00Z" w:initials="MGC">
+  <w:comment w:id="9" w:author="Michael Gregory Charles" w:date="2015-08-01T14:30:00Z" w:initials="MGC">
     <w:p>
       <w:pPr>
         <w:pStyle w:val="CommentText"/>
@@ -5169,13 +5330,6 @@
       </w:r>
     </w:p>
   </w:footnote>
-  <w:footnote w:id="1">
-    <w:p>
-      <w:pPr>
-        <w:pStyle w:val="FootnoteText"/>
-      </w:pPr>
-    </w:p>
-  </w:footnote>
 </w:footnotes>
 </file>
 
@@ -5396,7 +5550,7 @@
         <w:rFonts w:hint="default"/>
       </w:rPr>
     </w:lvl>
-    <w:lvl w:ilvl="1" w:tplc="04090019" w:tentative="1">
+    <w:lvl w:ilvl="1" w:tplc="04090019">
       <w:start w:val="1"/>
       <w:numFmt w:val="lowerLetter"/>
       <w:lvlText w:val="%2."/>
@@ -7082,7 +7236,7 @@
 </file>
 
 <file path=customXml/itemProps1.xml><?xml version="1.0" encoding="utf-8"?>
-<ds:datastoreItem xmlns:ds="http://schemas.openxmlformats.org/officeDocument/2006/customXml" ds:itemID="{844F50DB-F3A9-4390-8878-717A4B4AE8F7}">
+<ds:datastoreItem xmlns:ds="http://schemas.openxmlformats.org/officeDocument/2006/customXml" ds:itemID="{87417872-02A9-447E-9214-4CB3785B7795}">
   <ds:schemaRefs>
     <ds:schemaRef ds:uri="http://schemas.openxmlformats.org/officeDocument/2006/bibliography"/>
   </ds:schemaRefs>

</xml_diff>